<commit_message>
FIX: review release version & remove temp files
</commit_message>
<xml_diff>
--- a/Diploma/docx/FedorovA_RK6-81_Review.docx
+++ b/Diploma/docx/FedorovA_RK6-81_Review.docx
@@ -1,6 +1,6 @@
 
 <file path=word/document.xml><?xml version="1.0" encoding="utf-8"?>
-<w:document xmlns:wpc="http://schemas.microsoft.com/office/word/2010/wordprocessingCanvas" xmlns:cx="http://schemas.microsoft.com/office/drawing/2014/chartex" xmlns:cx1="http://schemas.microsoft.com/office/drawing/2015/9/8/chartex" xmlns:cx2="http://schemas.microsoft.com/office/drawing/2015/10/21/chartex" xmlns:cx3="http://schemas.microsoft.com/office/drawing/2016/5/9/chartex" xmlns:cx4="http://schemas.microsoft.com/office/drawing/2016/5/10/chartex" xmlns:cx5="http://schemas.microsoft.com/office/drawing/2016/5/11/chartex" xmlns:cx6="http://schemas.microsoft.com/office/drawing/2016/5/12/chartex" xmlns:cx7="http://schemas.microsoft.com/office/drawing/2016/5/13/chartex" xmlns:cx8="http://schemas.microsoft.com/office/drawing/2016/5/14/chartex" xmlns:mc="http://schemas.openxmlformats.org/markup-compatibility/2006" xmlns:aink="http://schemas.microsoft.com/office/drawing/2016/ink" xmlns:am3d="http://schemas.microsoft.com/office/drawing/2017/model3d" xmlns:o="urn:schemas-microsoft-com:office:office" xmlns:r="http://schemas.openxmlformats.org/officeDocument/2006/relationships" xmlns:m="http://schemas.openxmlformats.org/officeDocument/2006/math" xmlns:v="urn:schemas-microsoft-com:vml" xmlns:wp14="http://schemas.microsoft.com/office/word/2010/wordprocessingDrawing" xmlns:wp="http://schemas.openxmlformats.org/drawingml/2006/wordprocessingDrawing" xmlns:w10="urn:schemas-microsoft-com:office:word" xmlns:w="http://schemas.openxmlformats.org/wordprocessingml/2006/main" xmlns:w14="http://schemas.microsoft.com/office/word/2010/wordml" xmlns:w15="http://schemas.microsoft.com/office/word/2012/wordml" xmlns:w16cex="http://schemas.microsoft.com/office/word/2018/wordml/cex" xmlns:w16cid="http://schemas.microsoft.com/office/word/2016/wordml/cid" xmlns:w16="http://schemas.microsoft.com/office/word/2018/wordml" xmlns:w16se="http://schemas.microsoft.com/office/word/2015/wordml/symex" xmlns:wpg="http://schemas.microsoft.com/office/word/2010/wordprocessingGroup" xmlns:wpi="http://schemas.microsoft.com/office/word/2010/wordprocessingInk" xmlns:wne="http://schemas.microsoft.com/office/word/2006/wordml" xmlns:wps="http://schemas.microsoft.com/office/word/2010/wordprocessingShape" mc:Ignorable="w14 w15 w16se w16cid w16 w16cex wp14">
+<w:document xmlns:wpc="http://schemas.microsoft.com/office/word/2010/wordprocessingCanvas" xmlns:cx="http://schemas.microsoft.com/office/drawing/2014/chartex" xmlns:mc="http://schemas.openxmlformats.org/markup-compatibility/2006" xmlns:o="urn:schemas-microsoft-com:office:office" xmlns:r="http://schemas.openxmlformats.org/officeDocument/2006/relationships" xmlns:m="http://schemas.openxmlformats.org/officeDocument/2006/math" xmlns:v="urn:schemas-microsoft-com:vml" xmlns:wp14="http://schemas.microsoft.com/office/word/2010/wordprocessingDrawing" xmlns:wp="http://schemas.openxmlformats.org/drawingml/2006/wordprocessingDrawing" xmlns:w10="urn:schemas-microsoft-com:office:word" xmlns:w="http://schemas.openxmlformats.org/wordprocessingml/2006/main" xmlns:w14="http://schemas.microsoft.com/office/word/2010/wordml" xmlns:w15="http://schemas.microsoft.com/office/word/2012/wordml" xmlns:w16se="http://schemas.microsoft.com/office/word/2015/wordml/symex" xmlns:wpg="http://schemas.microsoft.com/office/word/2010/wordprocessingGroup" xmlns:wpi="http://schemas.microsoft.com/office/word/2010/wordprocessingInk" xmlns:wne="http://schemas.microsoft.com/office/word/2006/wordml" xmlns:wps="http://schemas.microsoft.com/office/word/2010/wordprocessingShape" mc:Ignorable="w14 w15 w16se wp14">
   <w:body>
     <w:p>
       <w:pPr>
@@ -39,6 +39,9 @@
     <w:p>
       <w:pPr>
         <w:pStyle w:val="HeaderDefault"/>
+        <w:rPr>
+          <w:lang w:val="ru-RU"/>
+        </w:rPr>
       </w:pPr>
       <w:r>
         <w:rPr>
@@ -49,11 +52,66 @@
       <w:r>
         <w:rPr>
           <w:bCs/>
-          <w:i/>
           <w:iCs/>
           <w:lang w:val="ru-RU"/>
         </w:rPr>
-        <w:t>Разработка реалистичных природных ландшафтов на Unreal Engine 4</w:t>
+        <w:t>Создание</w:t>
+      </w:r>
+      <w:r>
+        <w:rPr>
+          <w:bCs/>
+          <w:iCs/>
+          <w:lang w:val="ru-RU"/>
+        </w:rPr>
+        <w:t xml:space="preserve"> больших </w:t>
+      </w:r>
+      <w:r>
+        <w:rPr>
+          <w:bCs/>
+          <w:iCs/>
+          <w:lang w:val="ru-RU"/>
+        </w:rPr>
+        <w:t>реалистичных природных ландшафтов</w:t>
+      </w:r>
+      <w:r>
+        <w:rPr>
+          <w:bCs/>
+          <w:iCs/>
+          <w:lang w:val="ru-RU"/>
+        </w:rPr>
+        <w:t xml:space="preserve"> и </w:t>
+      </w:r>
+      <w:r>
+        <w:rPr>
+          <w:bCs/>
+          <w:iCs/>
+          <w:lang w:val="ru-RU"/>
+        </w:rPr>
+        <w:t>анимации</w:t>
+      </w:r>
+      <w:r>
+        <w:rPr>
+          <w:bCs/>
+          <w:iCs/>
+          <w:lang w:val="ru-RU"/>
+        </w:rPr>
+        <w:t xml:space="preserve"> </w:t>
+      </w:r>
+      <w:r>
+        <w:rPr>
+          <w:bCs/>
+          <w:iCs/>
+          <w:lang w:val="ru-RU"/>
+        </w:rPr>
+        <w:t xml:space="preserve">персонажей </w:t>
+      </w:r>
+      <w:r>
+        <w:rPr>
+          <w:bCs/>
+          <w:iCs/>
+          <w:lang w:val="ru-RU"/>
+        </w:rPr>
+        <w:t>на Unreal Engine 4</w:t>
       </w:r>
       <w:r>
         <w:rPr>
@@ -61,9 +119,12 @@
         </w:rPr>
         <w:t>»</w:t>
       </w:r>
+      <w:bookmarkStart w:id="0" w:name="_GoBack"/>
+      <w:bookmarkEnd w:id="0"/>
     </w:p>
     <w:p>
       <w:pPr>
+        <w:spacing w:line="240" w:lineRule="auto"/>
         <w:jc w:val="both"/>
         <w:rPr>
           <w:lang w:val="ru-RU"/>
@@ -85,13 +146,13 @@
         <w:rPr>
           <w:lang w:val="ru-RU"/>
         </w:rPr>
-        <w:t xml:space="preserve"> посвящена </w:t>
-      </w:r>
-      <w:r>
-        <w:rPr>
-          <w:lang w:val="ru-RU"/>
-        </w:rPr>
-        <w:t>разработке</w:t>
+        <w:t xml:space="preserve"> посвящена</w:t>
+      </w:r>
+      <w:r>
+        <w:rPr>
+          <w:lang w:val="ru-RU"/>
+        </w:rPr>
+        <w:t xml:space="preserve"> методам</w:t>
       </w:r>
       <w:r>
         <w:rPr>
@@ -103,7 +164,7 @@
         <w:rPr>
           <w:lang w:val="ru-RU"/>
         </w:rPr>
-        <w:t>методологии</w:t>
+        <w:t>создания</w:t>
       </w:r>
       <w:r>
         <w:rPr>
@@ -115,13 +176,19 @@
         <w:rPr>
           <w:lang w:val="ru-RU"/>
         </w:rPr>
-        <w:t xml:space="preserve">реалистичных природных ландшафтов различных масштабов, а также созданию </w:t>
-      </w:r>
-      <w:r>
-        <w:rPr>
-          <w:lang w:val="ru-RU"/>
-        </w:rPr>
-        <w:t xml:space="preserve">и управлением анимацией персонажей </w:t>
+        <w:t>реалистичных природных ландшафтов различных масштабов</w:t>
+      </w:r>
+      <w:r>
+        <w:rPr>
+          <w:lang w:val="ru-RU"/>
+        </w:rPr>
+        <w:t xml:space="preserve"> и анимации персонажей</w:t>
+      </w:r>
+      <w:r>
+        <w:rPr>
+          <w:lang w:val="ru-RU"/>
+        </w:rPr>
+        <w:t xml:space="preserve"> </w:t>
       </w:r>
       <w:r>
         <w:rPr>
@@ -150,6 +217,7 @@
     </w:p>
     <w:p>
       <w:pPr>
+        <w:spacing w:line="240" w:lineRule="auto"/>
         <w:jc w:val="both"/>
         <w:rPr>
           <w:lang w:val="ru-RU"/>
@@ -159,17 +227,108 @@
         <w:rPr>
           <w:lang w:val="ru-RU"/>
         </w:rPr>
-        <w:t>В работе подробно рассмотрен процесс разработки небольших природных сцен с акцентом на высокий уровень детализации. Также описан этапный процесс создания и использования масштабных ландшафтов, разделенных на тайлы, что позволяет отображать большие карты без потери производительности. Создана крупномасштабная карта острова. Разработаны шейдеры для реалистичной воды и инструмент для создания рек произвольной формы. С помощью этих инструментов на карту добавлены водоемы в виде рек и океанов. Для навигации по карте создан игровой персонаж с набором анимаций перемещения и боевых действий. Разработана боевая система, а также настроена возможность игры в многопользовательском режиме.</w:t>
-      </w:r>
-      <w:r>
-        <w:rPr>
-          <w:lang w:val="ru-RU"/>
-        </w:rPr>
-        <w:t xml:space="preserve"> </w:t>
+        <w:t xml:space="preserve">В работе подробно рассмотрен процесс </w:t>
+      </w:r>
+      <w:r>
+        <w:rPr>
+          <w:lang w:val="ru-RU"/>
+        </w:rPr>
+        <w:t>создания как</w:t>
+      </w:r>
+      <w:r>
+        <w:rPr>
+          <w:lang w:val="ru-RU"/>
+        </w:rPr>
+        <w:t xml:space="preserve"> небольших природных сцен с акцентом</w:t>
+      </w:r>
+      <w:r>
+        <w:rPr>
+          <w:lang w:val="ru-RU"/>
+        </w:rPr>
+        <w:t xml:space="preserve"> на высокий уровень детализации, так и</w:t>
+      </w:r>
+      <w:r>
+        <w:rPr>
+          <w:lang w:val="ru-RU"/>
+        </w:rPr>
+        <w:t xml:space="preserve"> масштабных л</w:t>
+      </w:r>
+      <w:r>
+        <w:rPr>
+          <w:lang w:val="ru-RU"/>
+        </w:rPr>
+        <w:t>андшафтов, разделенных на тайлы. Э</w:t>
+      </w:r>
+      <w:r>
+        <w:rPr>
+          <w:lang w:val="ru-RU"/>
+        </w:rPr>
+        <w:t>то позволяет отображать большие карты без потери производительности. Создана карта</w:t>
+      </w:r>
+      <w:r>
+        <w:rPr>
+          <w:lang w:val="ru-RU"/>
+        </w:rPr>
+        <w:t xml:space="preserve"> крупного</w:t>
+      </w:r>
+      <w:r>
+        <w:rPr>
+          <w:lang w:val="ru-RU"/>
+        </w:rPr>
+        <w:t xml:space="preserve"> острова. Разработаны шейдеры реалистичной воды и инструмент создания рек пр</w:t>
+      </w:r>
+      <w:r>
+        <w:rPr>
+          <w:lang w:val="ru-RU"/>
+        </w:rPr>
+        <w:t xml:space="preserve">оизвольной формы. С их помощью </w:t>
+      </w:r>
+      <w:r>
+        <w:rPr>
+          <w:lang w:val="ru-RU"/>
+        </w:rPr>
+        <w:t>на карту добавл</w:t>
+      </w:r>
+      <w:r>
+        <w:rPr>
+          <w:lang w:val="ru-RU"/>
+        </w:rPr>
+        <w:t>ены локальные водоемы и океанические воды вокруг острова</w:t>
+      </w:r>
+      <w:r>
+        <w:rPr>
+          <w:lang w:val="ru-RU"/>
+        </w:rPr>
+        <w:t>. Для навигации по карте создан персонаж с набор</w:t>
+      </w:r>
+      <w:r>
+        <w:rPr>
+          <w:lang w:val="ru-RU"/>
+        </w:rPr>
+        <w:t>ом анимаций перемещения и боя</w:t>
+      </w:r>
+      <w:r>
+        <w:rPr>
+          <w:lang w:val="ru-RU"/>
+        </w:rPr>
+        <w:t xml:space="preserve">. Разработана боевая система, а также настроена возможность </w:t>
+      </w:r>
+      <w:r>
+        <w:rPr>
+          <w:lang w:val="ru-RU"/>
+        </w:rPr>
+        <w:t xml:space="preserve">работы программы </w:t>
+      </w:r>
+      <w:r>
+        <w:rPr>
+          <w:lang w:val="ru-RU"/>
+        </w:rPr>
+        <w:t xml:space="preserve">в многопользовательском режиме. </w:t>
       </w:r>
     </w:p>
     <w:p>
       <w:pPr>
+        <w:spacing w:line="240" w:lineRule="auto"/>
         <w:jc w:val="both"/>
         <w:rPr>
           <w:lang w:val="ru-RU"/>
@@ -239,13 +398,7 @@
         <w:rPr>
           <w:lang w:val="ru-RU"/>
         </w:rPr>
-        <w:t xml:space="preserve">Приобретены навыки работы с ПО для создания </w:t>
-      </w:r>
-      <w:r>
-        <w:rPr>
-          <w:lang w:val="ru-RU"/>
-        </w:rPr>
-        <w:t>анимаций 3</w:t>
+        <w:t>Приобретены навыки работы с ПО для создания анимаций 3</w:t>
       </w:r>
       <w:r>
         <w:t>d</w:t>
@@ -260,7 +413,22 @@
         <w:rPr>
           <w:lang w:val="ru-RU"/>
         </w:rPr>
-        <w:t>моделей</w:t>
+        <w:t xml:space="preserve">моделей: </w:t>
+      </w:r>
+      <w:r>
+        <w:t>Blender</w:t>
+      </w:r>
+      <w:r>
+        <w:rPr>
+          <w:lang w:val="ru-RU"/>
+        </w:rPr>
+        <w:t xml:space="preserve">, </w:t>
+      </w:r>
+      <w:r>
+        <w:rPr>
+          <w:lang w:val="ru-RU"/>
+        </w:rPr>
+        <w:t>а также ПО для создания реалистичных ландшафтов большого масштаба</w:t>
       </w:r>
       <w:r>
         <w:rPr>
@@ -269,27 +437,6 @@
         <w:t xml:space="preserve">: </w:t>
       </w:r>
       <w:r>
-        <w:t>Blender</w:t>
-      </w:r>
-      <w:r>
-        <w:rPr>
-          <w:lang w:val="ru-RU"/>
-        </w:rPr>
-        <w:t xml:space="preserve">, </w:t>
-      </w:r>
-      <w:r>
-        <w:rPr>
-          <w:lang w:val="ru-RU"/>
-        </w:rPr>
-        <w:t>а также ПО для создания реалистичных ландшафтов большого масштаба</w:t>
-      </w:r>
-      <w:r>
-        <w:rPr>
-          <w:lang w:val="ru-RU"/>
-        </w:rPr>
-        <w:t xml:space="preserve">: </w:t>
-      </w:r>
-      <w:r>
         <w:t>World</w:t>
       </w:r>
       <w:r>
@@ -317,15 +464,7 @@
         <w:rPr>
           <w:lang w:val="ru-RU"/>
         </w:rPr>
-        <w:t>практич</w:t>
-      </w:r>
-      <w:bookmarkStart w:id="0" w:name="_GoBack"/>
-      <w:bookmarkEnd w:id="0"/>
-      <w:r>
-        <w:rPr>
-          <w:lang w:val="ru-RU"/>
-        </w:rPr>
-        <w:t xml:space="preserve">еской </w:t>
+        <w:t xml:space="preserve">практической </w:t>
       </w:r>
       <w:r>
         <w:rPr>
@@ -337,22 +476,22 @@
         <w:rPr>
           <w:lang w:val="ru-RU"/>
         </w:rPr>
-        <w:t xml:space="preserve"> приложение</w:t>
-      </w:r>
-      <w:r>
-        <w:rPr>
-          <w:lang w:val="ru-RU"/>
-        </w:rPr>
-        <w:t xml:space="preserve">, демонстрирующее реалистичные природные ландшафты и реализованную боевую систему </w:t>
+        <w:t xml:space="preserve"> приложение, демонстрирующее реалистичные природные ландшафты и реализованную боевую систему</w:t>
+      </w:r>
+      <w:r>
+        <w:rPr>
+          <w:lang w:val="ru-RU"/>
+        </w:rPr>
+        <w:t xml:space="preserve"> проекта в жанре</w:t>
+      </w:r>
+      <w:r>
+        <w:rPr>
+          <w:lang w:val="ru-RU"/>
+        </w:rPr>
+        <w:t xml:space="preserve"> </w:t>
       </w:r>
       <w:r>
         <w:t>action</w:t>
-      </w:r>
-      <w:r>
-        <w:rPr>
-          <w:lang w:val="ru-RU"/>
-        </w:rPr>
-        <w:t xml:space="preserve"> игры</w:t>
       </w:r>
       <w:r>
         <w:rPr>
@@ -369,6 +508,7 @@
     </w:p>
     <w:p>
       <w:pPr>
+        <w:spacing w:line="240" w:lineRule="auto"/>
         <w:jc w:val="both"/>
         <w:rPr>
           <w:lang w:val="ru-RU"/>
@@ -383,6 +523,7 @@
     </w:p>
     <w:p>
       <w:pPr>
+        <w:spacing w:line="240" w:lineRule="auto"/>
         <w:jc w:val="both"/>
         <w:rPr>
           <w:lang w:val="ru-RU"/>
@@ -398,13 +539,52 @@
         <w:rPr>
           <w:lang w:val="ru-RU"/>
         </w:rPr>
+        <w:t xml:space="preserve">. А также демонстрацию высокого уровня владения технологиями </w:t>
+      </w:r>
+      <w:r>
+        <w:rPr>
+          <w:lang w:val="ru-RU"/>
+        </w:rPr>
+        <w:t>3</w:t>
+      </w:r>
+      <w:r>
+        <w:t>d</w:t>
+      </w:r>
+      <w:r>
+        <w:rPr>
+          <w:lang w:val="ru-RU"/>
+        </w:rPr>
+        <w:t>-</w:t>
+      </w:r>
+      <w:r>
+        <w:rPr>
+          <w:lang w:val="ru-RU"/>
+        </w:rPr>
+        <w:t>моделирования</w:t>
+      </w:r>
+      <w:r>
+        <w:rPr>
+          <w:lang w:val="ru-RU"/>
+        </w:rPr>
+        <w:t xml:space="preserve">, </w:t>
+      </w:r>
+      <w:r>
+        <w:rPr>
+          <w:lang w:val="ru-RU"/>
+        </w:rPr>
+        <w:t>создания анимаций</w:t>
+      </w:r>
+      <w:r>
+        <w:rPr>
+          <w:lang w:val="ru-RU"/>
+        </w:rPr>
         <w:t xml:space="preserve"> </w:t>
       </w:r>
       <w:r>
         <w:rPr>
           <w:lang w:val="ru-RU"/>
         </w:rPr>
-        <w:t xml:space="preserve">из-за отсутствия подобных решений для </w:t>
+        <w:t xml:space="preserve">и программирования на </w:t>
       </w:r>
       <w:r>
         <w:t>Unreal</w:t>
@@ -425,47 +605,24 @@
         <w:t xml:space="preserve"> </w:t>
       </w:r>
       <w:r>
-        <w:rPr>
-          <w:lang w:val="ru-RU"/>
-        </w:rPr>
-        <w:t xml:space="preserve">в </w:t>
-      </w:r>
-      <w:r>
-        <w:t>Epic</w:t>
-      </w:r>
-      <w:r>
-        <w:rPr>
-          <w:lang w:val="ru-RU"/>
-        </w:rPr>
-        <w:t xml:space="preserve"> </w:t>
-      </w:r>
-      <w:r>
-        <w:t>Games</w:t>
-      </w:r>
-      <w:r>
-        <w:rPr>
-          <w:lang w:val="ru-RU"/>
-        </w:rPr>
-        <w:t xml:space="preserve"> </w:t>
-      </w:r>
-      <w:r>
-        <w:t>Store</w:t>
+        <w:t>C</w:t>
+      </w:r>
+      <w:r>
+        <w:rPr>
+          <w:lang w:val="ru-RU"/>
+        </w:rPr>
+        <w:t>++</w:t>
       </w:r>
       <w:r>
         <w:rPr>
           <w:lang w:val="ru-RU"/>
         </w:rPr>
         <w:t>.</w:t>
-      </w:r>
-      <w:r>
-        <w:rPr>
-          <w:lang w:val="ru-RU"/>
-        </w:rPr>
-        <w:t xml:space="preserve"> </w:t>
       </w:r>
     </w:p>
     <w:p>
       <w:pPr>
+        <w:spacing w:line="240" w:lineRule="auto"/>
         <w:jc w:val="both"/>
         <w:rPr>
           <w:lang w:val="ru-RU"/>
@@ -480,7 +637,7 @@
     </w:p>
     <w:p>
       <w:pPr>
-        <w:spacing w:before="240" w:after="0"/>
+        <w:spacing w:before="240" w:after="0" w:line="240" w:lineRule="auto"/>
         <w:jc w:val="both"/>
         <w:rPr>
           <w:lang w:val="ru-RU"/>
@@ -492,6 +649,15 @@
         </w:rPr>
         <w:t>Выполненная работа соответствует заявленной теме, а также требованиям, предъявляемым к дипломным работам, и заслуживает оценки «отлично», а ее автор – присуждения степени бакалавр по направлению «Информатика и вычислительная техника».</w:t>
       </w:r>
+    </w:p>
+    <w:p>
+      <w:pPr>
+        <w:spacing w:before="240" w:after="0" w:line="240" w:lineRule="auto"/>
+        <w:jc w:val="both"/>
+        <w:rPr>
+          <w:lang w:val="ru-RU"/>
+        </w:rPr>
+      </w:pPr>
     </w:p>
     <w:p>
       <w:pPr>
@@ -505,8 +671,58 @@
         <w:rPr>
           <w:lang w:val="ru-RU"/>
         </w:rPr>
-        <w:t>_________________________________________________________________________________________________________________________</w:t>
-      </w:r>
+        <w:t>Главный научный сотрудник АО</w:t>
+      </w:r>
+      <w:r>
+        <w:rPr>
+          <w:lang w:val="ru-RU"/>
+        </w:rPr>
+        <w:t xml:space="preserve"> «НПО «Техномаш</w:t>
+      </w:r>
+      <w:r>
+        <w:rPr>
+          <w:lang w:val="ru-RU"/>
+        </w:rPr>
+        <w:t xml:space="preserve"> им. С.А. Афанасьева</w:t>
+      </w:r>
+      <w:r>
+        <w:rPr>
+          <w:lang w:val="ru-RU"/>
+        </w:rPr>
+        <w:t xml:space="preserve">», </w:t>
+      </w:r>
+      <w:proofErr w:type="spellStart"/>
+      <w:r>
+        <w:rPr>
+          <w:lang w:val="ru-RU"/>
+        </w:rPr>
+        <w:t>к.т.н</w:t>
+      </w:r>
+      <w:proofErr w:type="spellEnd"/>
+    </w:p>
+    <w:p>
+      <w:pPr>
+        <w:spacing w:after="0" w:line="240" w:lineRule="auto"/>
+        <w:ind w:firstLine="0"/>
+        <w:rPr>
+          <w:lang w:val="ru-RU"/>
+        </w:rPr>
+      </w:pPr>
+      <w:r>
+        <w:rPr>
+          <w:lang w:val="ru-RU"/>
+        </w:rPr>
+        <w:t>_____________________________ / Кондратенко А.Н. /</w:t>
+      </w:r>
+    </w:p>
+    <w:p>
+      <w:pPr>
+        <w:spacing w:after="0" w:line="240" w:lineRule="auto"/>
+        <w:ind w:firstLine="0"/>
+        <w:rPr>
+          <w:lang w:val="ru-RU"/>
+        </w:rPr>
+      </w:pPr>
     </w:p>
     <w:sectPr>
       <w:pgSz w:w="11906" w:h="16838" w:code="9"/>
@@ -519,7 +735,7 @@
 </file>
 
 <file path=word/styles.xml><?xml version="1.0" encoding="utf-8"?>
-<w:styles xmlns:mc="http://schemas.openxmlformats.org/markup-compatibility/2006" xmlns:r="http://schemas.openxmlformats.org/officeDocument/2006/relationships" xmlns:w="http://schemas.openxmlformats.org/wordprocessingml/2006/main" xmlns:w14="http://schemas.microsoft.com/office/word/2010/wordml" xmlns:w15="http://schemas.microsoft.com/office/word/2012/wordml" xmlns:w16cex="http://schemas.microsoft.com/office/word/2018/wordml/cex" xmlns:w16cid="http://schemas.microsoft.com/office/word/2016/wordml/cid" xmlns:w16="http://schemas.microsoft.com/office/word/2018/wordml" xmlns:w16se="http://schemas.microsoft.com/office/word/2015/wordml/symex" mc:Ignorable="w14 w15 w16se w16cid w16 w16cex">
+<w:styles xmlns:mc="http://schemas.openxmlformats.org/markup-compatibility/2006" xmlns:r="http://schemas.openxmlformats.org/officeDocument/2006/relationships" xmlns:w="http://schemas.openxmlformats.org/wordprocessingml/2006/main" xmlns:w14="http://schemas.microsoft.com/office/word/2010/wordml" xmlns:w15="http://schemas.microsoft.com/office/word/2012/wordml" xmlns:w16se="http://schemas.microsoft.com/office/word/2015/wordml/symex" mc:Ignorable="w14 w15 w16se">
   <w:docDefaults>
     <w:rPrDefault>
       <w:rPr>
@@ -535,7 +751,7 @@
       </w:pPr>
     </w:pPrDefault>
   </w:docDefaults>
-  <w:latentStyles w:defLockedState="0" w:defUIPriority="99" w:defSemiHidden="0" w:defUnhideWhenUsed="0" w:defQFormat="0" w:count="376">
+  <w:latentStyles w:defLockedState="0" w:defUIPriority="99" w:defSemiHidden="0" w:defUnhideWhenUsed="0" w:defQFormat="0" w:count="371">
     <w:lsdException w:name="Normal" w:uiPriority="0" w:qFormat="1"/>
     <w:lsdException w:name="heading 1" w:uiPriority="9" w:qFormat="1"/>
     <w:lsdException w:name="heading 2" w:semiHidden="1" w:uiPriority="9" w:unhideWhenUsed="1" w:qFormat="1"/>
@@ -907,11 +1123,6 @@
     <w:lsdException w:name="List Table 5 Dark Accent 6" w:uiPriority="50"/>
     <w:lsdException w:name="List Table 6 Colorful Accent 6" w:uiPriority="51"/>
     <w:lsdException w:name="List Table 7 Colorful Accent 6" w:uiPriority="52"/>
-    <w:lsdException w:name="Mention" w:semiHidden="1" w:unhideWhenUsed="1"/>
-    <w:lsdException w:name="Smart Hyperlink" w:semiHidden="1" w:unhideWhenUsed="1"/>
-    <w:lsdException w:name="Hashtag" w:semiHidden="1" w:unhideWhenUsed="1"/>
-    <w:lsdException w:name="Unresolved Mention" w:semiHidden="1" w:unhideWhenUsed="1"/>
-    <w:lsdException w:name="Smart Link" w:semiHidden="1" w:unhideWhenUsed="1"/>
   </w:latentStyles>
   <w:style w:type="paragraph" w:default="1" w:styleId="a">
     <w:name w:val="Normal"/>

</xml_diff>